<commit_message>
dot changes/learning rate changes.
</commit_message>
<xml_diff>
--- a/ProjectReport.docx
+++ b/ProjectReport.docx
@@ -43,6 +43,7 @@
         </w:rPr>
         <w:t xml:space="preserve"> </w:t>
       </w:r>
+      <w:proofErr w:type="spellStart"/>
       <w:r>
         <w:rPr>
           <w:rFonts w:ascii="Times New Roman" w:hAnsi="Times New Roman" w:cs="Times New Roman"/>
@@ -51,6 +52,7 @@
         </w:rPr>
         <w:t>Siska</w:t>
       </w:r>
+      <w:proofErr w:type="spellEnd"/>
     </w:p>
     <w:p>
       <w:pPr>
@@ -217,24 +219,253 @@
           <w:sz w:val="24"/>
           <w:szCs w:val="24"/>
         </w:rPr>
-        <w:t>I used the professor’s skeleton code. I tried to use the book’s pseudocode on A* as reference. The javathcript library has bare emacs lisp api like car, cdr, and list.</w:t>
-      </w:r>
-      <w:r>
-        <w:rPr>
-          <w:rFonts w:ascii="Times New Roman" w:hAnsi="Times New Roman" w:cs="Times New Roman"/>
-          <w:sz w:val="24"/>
-          <w:szCs w:val="24"/>
-        </w:rPr>
-        <w:t xml:space="preserve"> Javathcript did not have the sort function I needed to sort the open list.</w:t>
-      </w:r>
-      <w:r>
-        <w:rPr>
-          <w:rFonts w:ascii="Times New Roman" w:hAnsi="Times New Roman" w:cs="Times New Roman"/>
-          <w:sz w:val="24"/>
-          <w:szCs w:val="24"/>
-        </w:rPr>
-        <w:t xml:space="preserve"> So far the explorer has reached the destination.</w:t>
-      </w:r>
+        <w:t xml:space="preserve">I used the professor’s skeleton code. I tried to use the book’s pseudocode on A* as reference. The </w:t>
+      </w:r>
+      <w:proofErr w:type="spellStart"/>
+      <w:r>
+        <w:rPr>
+          <w:rFonts w:ascii="Times New Roman" w:hAnsi="Times New Roman" w:cs="Times New Roman"/>
+          <w:sz w:val="24"/>
+          <w:szCs w:val="24"/>
+        </w:rPr>
+        <w:t>javathcript</w:t>
+      </w:r>
+      <w:proofErr w:type="spellEnd"/>
+      <w:r>
+        <w:rPr>
+          <w:rFonts w:ascii="Times New Roman" w:hAnsi="Times New Roman" w:cs="Times New Roman"/>
+          <w:sz w:val="24"/>
+          <w:szCs w:val="24"/>
+        </w:rPr>
+        <w:t xml:space="preserve"> library has bare emacs lisp </w:t>
+      </w:r>
+      <w:proofErr w:type="spellStart"/>
+      <w:r>
+        <w:rPr>
+          <w:rFonts w:ascii="Times New Roman" w:hAnsi="Times New Roman" w:cs="Times New Roman"/>
+          <w:sz w:val="24"/>
+          <w:szCs w:val="24"/>
+        </w:rPr>
+        <w:t>api</w:t>
+      </w:r>
+      <w:proofErr w:type="spellEnd"/>
+      <w:r>
+        <w:rPr>
+          <w:rFonts w:ascii="Times New Roman" w:hAnsi="Times New Roman" w:cs="Times New Roman"/>
+          <w:sz w:val="24"/>
+          <w:szCs w:val="24"/>
+        </w:rPr>
+        <w:t xml:space="preserve"> like car, </w:t>
+      </w:r>
+      <w:proofErr w:type="spellStart"/>
+      <w:r>
+        <w:rPr>
+          <w:rFonts w:ascii="Times New Roman" w:hAnsi="Times New Roman" w:cs="Times New Roman"/>
+          <w:sz w:val="24"/>
+          <w:szCs w:val="24"/>
+        </w:rPr>
+        <w:t>cdr</w:t>
+      </w:r>
+      <w:proofErr w:type="spellEnd"/>
+      <w:r>
+        <w:rPr>
+          <w:rFonts w:ascii="Times New Roman" w:hAnsi="Times New Roman" w:cs="Times New Roman"/>
+          <w:sz w:val="24"/>
+          <w:szCs w:val="24"/>
+        </w:rPr>
+        <w:t>, and list.</w:t>
+      </w:r>
+      <w:r>
+        <w:rPr>
+          <w:rFonts w:ascii="Times New Roman" w:hAnsi="Times New Roman" w:cs="Times New Roman"/>
+          <w:sz w:val="24"/>
+          <w:szCs w:val="24"/>
+        </w:rPr>
+        <w:t xml:space="preserve"> </w:t>
+      </w:r>
+      <w:proofErr w:type="spellStart"/>
+      <w:r>
+        <w:rPr>
+          <w:rFonts w:ascii="Times New Roman" w:hAnsi="Times New Roman" w:cs="Times New Roman"/>
+          <w:sz w:val="24"/>
+          <w:szCs w:val="24"/>
+        </w:rPr>
+        <w:t>Javathcript</w:t>
+      </w:r>
+      <w:proofErr w:type="spellEnd"/>
+      <w:r>
+        <w:rPr>
+          <w:rFonts w:ascii="Times New Roman" w:hAnsi="Times New Roman" w:cs="Times New Roman"/>
+          <w:sz w:val="24"/>
+          <w:szCs w:val="24"/>
+        </w:rPr>
+        <w:t xml:space="preserve"> did not have the sort function I needed to sort the open list.</w:t>
+      </w:r>
+      <w:r>
+        <w:rPr>
+          <w:rFonts w:ascii="Times New Roman" w:hAnsi="Times New Roman" w:cs="Times New Roman"/>
+          <w:sz w:val="24"/>
+          <w:szCs w:val="24"/>
+        </w:rPr>
+        <w:t xml:space="preserve"> So </w:t>
+      </w:r>
+      <w:proofErr w:type="gramStart"/>
+      <w:r>
+        <w:rPr>
+          <w:rFonts w:ascii="Times New Roman" w:hAnsi="Times New Roman" w:cs="Times New Roman"/>
+          <w:sz w:val="24"/>
+          <w:szCs w:val="24"/>
+        </w:rPr>
+        <w:t>far</w:t>
+      </w:r>
+      <w:proofErr w:type="gramEnd"/>
+      <w:r>
+        <w:rPr>
+          <w:rFonts w:ascii="Times New Roman" w:hAnsi="Times New Roman" w:cs="Times New Roman"/>
+          <w:sz w:val="24"/>
+          <w:szCs w:val="24"/>
+        </w:rPr>
+        <w:t xml:space="preserve"> the explorer has reached the destination.</w:t>
+      </w:r>
+    </w:p>
+    <w:p/>
+    <w:p>
+      <w:r>
+        <w:t>Untrained Weights</w:t>
+      </w:r>
+      <w:r>
+        <w:t xml:space="preserve"> </w:t>
+      </w:r>
+    </w:p>
+    <w:p>
+      <w:r>
+        <w:t xml:space="preserve">        </w:t>
+      </w:r>
+      <w:proofErr w:type="spellStart"/>
+      <w:r>
+        <w:t>self.bias</w:t>
+      </w:r>
+      <w:proofErr w:type="spellEnd"/>
+      <w:r>
+        <w:t xml:space="preserve"> = [list([0.3, 0.5, 0.6, 0.7]),</w:t>
+      </w:r>
+    </w:p>
+    <w:p>
+      <w:r>
+        <w:t xml:space="preserve">                     list([0.2, 0.1, 0.3, 0.2, 0.4, 0.5, 0.6, 0.2])]</w:t>
+      </w:r>
+    </w:p>
+    <w:p>
+      <w:r>
+        <w:t xml:space="preserve">        </w:t>
+      </w:r>
+      <w:proofErr w:type="spellStart"/>
+      <w:r>
+        <w:t>self.weights</w:t>
+      </w:r>
+      <w:proofErr w:type="spellEnd"/>
+      <w:r>
+        <w:t xml:space="preserve"> = [list([[.3, -.45, 0.12, -0.12, 0.89, -0.25, 0.16, -0.56, 0.12, 0.43],</w:t>
+      </w:r>
+    </w:p>
+    <w:p>
+      <w:r>
+        <w:t xml:space="preserve">                              [0.12, -0.23, -0.15, 0.62, 0.821, -</w:t>
+      </w:r>
+    </w:p>
+    <w:p>
+      <w:r>
+        <w:t xml:space="preserve">                                  0.512, 0.123, 0.321, -0.9, .5],</w:t>
+      </w:r>
+    </w:p>
+    <w:p>
+      <w:r>
+        <w:t xml:space="preserve">                              [-0.64, 0.52, 0.24, 0.93, -0.84, -</w:t>
+      </w:r>
+    </w:p>
+    <w:p>
+      <w:r>
+        <w:t xml:space="preserve">                                  0.64, -0.52, 0.34, -0.6, -0.7],</w:t>
+      </w:r>
+    </w:p>
+    <w:p>
+      <w:r>
+        <w:lastRenderedPageBreak/>
+        <w:t xml:space="preserve">                              [-0.52, 0.12, 0.84, -0.51, 0.321, -0.123, -0.721, 0.632, 0.5, 0.3]]),</w:t>
+      </w:r>
+    </w:p>
+    <w:p>
+      <w:r>
+        <w:t xml:space="preserve">                        list([[0.123, -0.21, -0.21, 0.123],</w:t>
+      </w:r>
+    </w:p>
+    <w:p>
+      <w:r>
+        <w:t xml:space="preserve">                              [0.412, 0.31, -0.731, -0.365],    </w:t>
+      </w:r>
+    </w:p>
+    <w:p>
+      <w:r>
+        <w:t xml:space="preserve">                              [0.231, 0.521, -0.441, -0.3852],</w:t>
+      </w:r>
+    </w:p>
+    <w:p>
+      <w:r>
+        <w:t xml:space="preserve">                              [0.521, -0.41, -0.581, 0.112],</w:t>
+      </w:r>
+    </w:p>
+    <w:p>
+      <w:r>
+        <w:t xml:space="preserve">                              [0.412, -0.891, 0.712, -0.321],</w:t>
+      </w:r>
+    </w:p>
+    <w:p>
+      <w:r>
+        <w:t xml:space="preserve">                              [0.221, 0.551, -0.213, -0.555],</w:t>
+      </w:r>
+    </w:p>
+    <w:p>
+      <w:r>
+        <w:t xml:space="preserve">                              [0.812, -0.231, 0.367, -0.888],</w:t>
+      </w:r>
+    </w:p>
+    <w:p>
+      <w:pPr>
+        <w:rPr>
+          <w:rFonts w:ascii="Times New Roman" w:hAnsi="Times New Roman" w:cs="Times New Roman"/>
+          <w:sz w:val="24"/>
+          <w:szCs w:val="24"/>
+        </w:rPr>
+      </w:pPr>
+      <w:r>
+        <w:t xml:space="preserve">                              [-0.512, -0.231, 0.751, 0.121]])]</w:t>
+      </w:r>
+    </w:p>
+    <w:p>
+      <w:pPr>
+        <w:rPr>
+          <w:rFonts w:ascii="Times New Roman" w:hAnsi="Times New Roman" w:cs="Times New Roman"/>
+          <w:sz w:val="24"/>
+          <w:szCs w:val="24"/>
+        </w:rPr>
+      </w:pPr>
+      <w:r>
+        <w:rPr>
+          <w:rFonts w:ascii="Times New Roman" w:hAnsi="Times New Roman" w:cs="Times New Roman"/>
+          <w:sz w:val="24"/>
+          <w:szCs w:val="24"/>
+        </w:rPr>
+        <w:t>Trained Weights</w:t>
+      </w:r>
+    </w:p>
+    <w:p>
+      <w:pPr>
+        <w:rPr>
+          <w:rFonts w:ascii="Times New Roman" w:hAnsi="Times New Roman" w:cs="Times New Roman"/>
+          <w:sz w:val="24"/>
+          <w:szCs w:val="24"/>
+        </w:rPr>
+      </w:pPr>
     </w:p>
     <w:sectPr>
       <w:pgSz w:w="12240" w:h="15840"/>

</xml_diff>

<commit_message>
attempting ot split the neural network into 8s
</commit_message>
<xml_diff>
--- a/ProjectReport.docx
+++ b/ProjectReport.docx
@@ -307,25 +307,7 @@
           <w:sz w:val="24"/>
           <w:szCs w:val="24"/>
         </w:rPr>
-        <w:t xml:space="preserve"> So </w:t>
-      </w:r>
-      <w:proofErr w:type="gramStart"/>
-      <w:r>
-        <w:rPr>
-          <w:rFonts w:ascii="Times New Roman" w:hAnsi="Times New Roman" w:cs="Times New Roman"/>
-          <w:sz w:val="24"/>
-          <w:szCs w:val="24"/>
-        </w:rPr>
-        <w:t>far</w:t>
-      </w:r>
-      <w:proofErr w:type="gramEnd"/>
-      <w:r>
-        <w:rPr>
-          <w:rFonts w:ascii="Times New Roman" w:hAnsi="Times New Roman" w:cs="Times New Roman"/>
-          <w:sz w:val="24"/>
-          <w:szCs w:val="24"/>
-        </w:rPr>
-        <w:t xml:space="preserve"> the explorer has reached the destination.</w:t>
+        <w:t xml:space="preserve"> So far the explorer has reached the destination.</w:t>
       </w:r>
     </w:p>
     <w:p/>
@@ -361,84 +343,87 @@
       </w:r>
       <w:proofErr w:type="spellStart"/>
       <w:r>
-        <w:t>self.weights</w:t>
+        <w:t>elf.weights</w:t>
       </w:r>
       <w:proofErr w:type="spellEnd"/>
       <w:r>
-        <w:t xml:space="preserve"> = [list([[.3, -.45, 0.12, -0.12, 0.89, -0.25, 0.16, -0.56, 0.12, 0.43],</w:t>
-      </w:r>
-    </w:p>
-    <w:p>
-      <w:r>
-        <w:t xml:space="preserve">                              [0.12, -0.23, -0.15, 0.62, 0.821, -</w:t>
-      </w:r>
-    </w:p>
-    <w:p>
-      <w:r>
-        <w:t xml:space="preserve">                                  0.512, 0.123, 0.321, -0.9, .5],</w:t>
-      </w:r>
-    </w:p>
-    <w:p>
-      <w:r>
-        <w:t xml:space="preserve">                              [-0.64, 0.52, 0.24, 0.93, -0.84, -</w:t>
-      </w:r>
-    </w:p>
-    <w:p>
-      <w:r>
-        <w:t xml:space="preserve">                                  0.64, -0.52, 0.34, -0.6, -0.7],</w:t>
+        <w:t xml:space="preserve"> = [list([[.3, .45, 0.12, 0.12, 0.89, 0.25, 0.16, 0.56, 0.12, 0.43],</w:t>
+      </w:r>
+    </w:p>
+    <w:p>
+      <w:r>
+        <w:t xml:space="preserve">                              [0.12, 0.23, 0.15, 0.62, 0.821, </w:t>
+      </w:r>
+    </w:p>
+    <w:p>
+      <w:r>
+        <w:t xml:space="preserve">                                  0.512, 0.123, 0.321, 0.9, .5],</w:t>
+      </w:r>
+    </w:p>
+    <w:p>
+      <w:r>
+        <w:t xml:space="preserve">                              [0.64, 0.52, 0.24, 0.93, 0.84, </w:t>
+      </w:r>
+    </w:p>
+    <w:p>
+      <w:r>
+        <w:t xml:space="preserve">                                  0.64, 0.52, 0.34, 0.6, 0.7],</w:t>
       </w:r>
     </w:p>
     <w:p>
       <w:r>
         <w:lastRenderedPageBreak/>
-        <w:t xml:space="preserve">                              [-0.52, 0.12, 0.84, -0.51, 0.321, -0.123, -0.721, 0.632, 0.5, 0.3]]),</w:t>
-      </w:r>
-    </w:p>
-    <w:p>
-      <w:r>
-        <w:t xml:space="preserve">                        list([[0.123, -0.21, -0.21, 0.123],</w:t>
-      </w:r>
-    </w:p>
-    <w:p>
-      <w:r>
-        <w:t xml:space="preserve">                              [0.412, 0.31, -0.731, -0.365],    </w:t>
-      </w:r>
-    </w:p>
-    <w:p>
-      <w:r>
-        <w:t xml:space="preserve">                              [0.231, 0.521, -0.441, -0.3852],</w:t>
-      </w:r>
-    </w:p>
-    <w:p>
-      <w:r>
-        <w:t xml:space="preserve">                              [0.521, -0.41, -0.581, 0.112],</w:t>
-      </w:r>
-    </w:p>
-    <w:p>
-      <w:r>
-        <w:t xml:space="preserve">                              [0.412, -0.891, 0.712, -0.321],</w:t>
-      </w:r>
-    </w:p>
-    <w:p>
-      <w:r>
-        <w:t xml:space="preserve">                              [0.221, 0.551, -0.213, -0.555],</w:t>
-      </w:r>
-    </w:p>
-    <w:p>
-      <w:r>
-        <w:t xml:space="preserve">                              [0.812, -0.231, 0.367, -0.888],</w:t>
-      </w:r>
-    </w:p>
-    <w:p>
-      <w:pPr>
-        <w:rPr>
-          <w:rFonts w:ascii="Times New Roman" w:hAnsi="Times New Roman" w:cs="Times New Roman"/>
-          <w:sz w:val="24"/>
-          <w:szCs w:val="24"/>
-        </w:rPr>
-      </w:pPr>
-      <w:r>
-        <w:t xml:space="preserve">                              [-0.512, -0.231, 0.751, 0.121]])]</w:t>
+        <w:t xml:space="preserve">                              [0.52, 0.12, 0.84, 0.51, 0.321, 0.123, 0.721, 0.632, 0.5, 0.3],</w:t>
+      </w:r>
+    </w:p>
+    <w:p>
+      <w:r>
+        <w:t xml:space="preserve">                              [0.21, 0.42, 0.64, 0.21, 0.1, 0.823, 0.921, 0.532, 0.15, 0.233],</w:t>
+      </w:r>
+    </w:p>
+    <w:p>
+      <w:r>
+        <w:t xml:space="preserve">                              [0.32, 0.22, 0.24, 0.31, 0.6, 0.523, 0.321, 0.432, 0.55, 0.13]]),</w:t>
+      </w:r>
+    </w:p>
+    <w:p>
+      <w:r>
+        <w:t xml:space="preserve">                        list([[0.123, 0.21, 0.21, 0.123],</w:t>
+      </w:r>
+    </w:p>
+    <w:p>
+      <w:r>
+        <w:t xml:space="preserve">                              [0.412, 0.31, 0.731, 0.365],    </w:t>
+      </w:r>
+    </w:p>
+    <w:p>
+      <w:r>
+        <w:t xml:space="preserve">                              [0.231, 0.521, 0.441, 0.3852],</w:t>
+      </w:r>
+    </w:p>
+    <w:p>
+      <w:r>
+        <w:t xml:space="preserve">                              [0.521, 0.41, 0.581, 0.112],</w:t>
+      </w:r>
+    </w:p>
+    <w:p>
+      <w:r>
+        <w:t xml:space="preserve">                              [0.412, 0.891, 0.712, 0.321],</w:t>
+      </w:r>
+    </w:p>
+    <w:p>
+      <w:r>
+        <w:t xml:space="preserve">                              [0.221, 0.551, 0.213, 0.555],</w:t>
+      </w:r>
+    </w:p>
+    <w:p>
+      <w:r>
+        <w:t xml:space="preserve">                              [0.812, 0.231, 0.367, 0.888],</w:t>
+      </w:r>
+    </w:p>
+    <w:p>
+      <w:r>
+        <w:t xml:space="preserve">                              [0.512, 0.231, 0.751, 0.121]])]</w:t>
       </w:r>
     </w:p>
     <w:p>

</xml_diff>